<commit_message>
Updates to the manuscript
</commit_message>
<xml_diff>
--- a/manuscript/manuscript.docx
+++ b/manuscript/manuscript.docx
@@ -424,7 +424,19 @@
         <w:pStyle w:val="BodyText"/>
       </w:pPr>
       <w:r>
-        <w:t xml:space="preserve">We performed a prospective cohort study using data from the CPRD, a large UK primary healthcare database. The CPRD</w:t>
+        <w:t xml:space="preserve">We performed a prospective cohort study using data from the CPRD, a large UK primary healthcare database.</w:t>
+      </w:r>
+      <w:r>
+        <w:rPr>
+          <w:vertAlign w:val="superscript"/>
+        </w:rPr>
+        <w:t xml:space="preserve">1</w:t>
+      </w:r>
+      <w:r>
+        <w:t xml:space="preserve"> </w:t>
+      </w:r>
+      <w:r>
+        <w:t xml:space="preserve">The CPRD</w:t>
       </w:r>
     </w:p>
     <w:p>
@@ -468,6 +480,20 @@
       </w:r>
       <w:r>
         <w:t xml:space="preserve">.</w:t>
+      </w:r>
+    </w:p>
+    <w:p>
+      <w:pPr>
+        <w:pStyle w:val="BodyText"/>
+      </w:pPr>
+      <w:r>
+        <w:t xml:space="preserve">A protocol for the study was published in advance.</w:t>
+      </w:r>
+      <w:r>
+        <w:rPr>
+          <w:vertAlign w:val="superscript"/>
+        </w:rPr>
+        <w:t xml:space="preserve">2</w:t>
       </w:r>
     </w:p>
     <w:p>
@@ -4128,7 +4154,7 @@
         <w:t xml:space="preserve">Recent Mendelian randomisation study examining whether genetic variation of lipid-lowering drug targets is associated with Alzheimer’s disease (AD) risk. (</w:t>
       </w:r>
       <w:r>
-        <w:t xml:space="preserve">1</w:t>
+        <w:t xml:space="preserve">3</w:t>
       </w:r>
       <w:r>
         <w:t xml:space="preserve">)</w:t>
@@ -4433,14 +4459,91 @@
         </w:tc>
       </w:tr>
     </w:tbl>
-    <w:bookmarkStart w:id="43" w:name="refs"/>
-    <w:bookmarkStart w:id="42" w:name="ref-doi:10.1002/ana.25642"/>
+    <w:bookmarkStart w:id="45" w:name="refs"/>
+    <w:bookmarkStart w:id="42" w:name="ref-10.1093/ije/dyv098"/>
     <w:p>
       <w:pPr>
         <w:pStyle w:val="Bibliography"/>
       </w:pPr>
       <w:r>
-        <w:t xml:space="preserve">1. Williams, D. M., Finan, C., Schmidt, A. F., Burgess, S. &amp; Hingorani, A. D. Lipid lowering and alzheimer’s disease risk: A mendelian randomization study.</w:t>
+        <w:t xml:space="preserve">1. Herrett, E.</w:t>
+      </w:r>
+      <w:r>
+        <w:t xml:space="preserve"> </w:t>
+      </w:r>
+      <w:r>
+        <w:rPr>
+          <w:i/>
+        </w:rPr>
+        <w:t xml:space="preserve">et al.</w:t>
+      </w:r>
+      <w:r>
+        <w:t xml:space="preserve"> </w:t>
+      </w:r>
+      <w:r>
+        <w:t xml:space="preserve">Data Resource Profile: Clinical Practice Research Datalink (CPRD).</w:t>
+      </w:r>
+      <w:r>
+        <w:t xml:space="preserve"> </w:t>
+      </w:r>
+      <w:r>
+        <w:rPr>
+          <w:i/>
+        </w:rPr>
+        <w:t xml:space="preserve">International Journal of Epidemiology</w:t>
+      </w:r>
+      <w:r>
+        <w:t xml:space="preserve"> </w:t>
+      </w:r>
+      <w:r>
+        <w:rPr>
+          <w:b/>
+        </w:rPr>
+        <w:t xml:space="preserve">44</w:t>
+      </w:r>
+      <w:r>
+        <w:t xml:space="preserve">, 827–836 (2015).</w:t>
+      </w:r>
+    </w:p>
+    <w:bookmarkEnd w:id="42"/>
+    <w:bookmarkStart w:id="43" w:name="ref-Walkere012044"/>
+    <w:p>
+      <w:pPr>
+        <w:pStyle w:val="Bibliography"/>
+      </w:pPr>
+      <w:r>
+        <w:t xml:space="preserve">2. Walker, V. M., Davies, N. M., Jones, T., Kehoe, P. G. &amp; Martin, R. M. Can commonly prescribed drugs be repurposed for the prevention or treatment of alzheimer’s and other neurodegenerative diseases? Protocol for an observational cohort study in the uk clinical practice research datalink.</w:t>
+      </w:r>
+      <w:r>
+        <w:t xml:space="preserve"> </w:t>
+      </w:r>
+      <w:r>
+        <w:rPr>
+          <w:i/>
+        </w:rPr>
+        <w:t xml:space="preserve">BMJ Open</w:t>
+      </w:r>
+      <w:r>
+        <w:t xml:space="preserve"> </w:t>
+      </w:r>
+      <w:r>
+        <w:rPr>
+          <w:b/>
+        </w:rPr>
+        <w:t xml:space="preserve">6</w:t>
+      </w:r>
+      <w:r>
+        <w:t xml:space="preserve">, (2016).</w:t>
+      </w:r>
+    </w:p>
+    <w:bookmarkEnd w:id="43"/>
+    <w:bookmarkStart w:id="44" w:name="ref-doi:10.1002/ana.25642"/>
+    <w:p>
+      <w:pPr>
+        <w:pStyle w:val="Bibliography"/>
+      </w:pPr>
+      <w:r>
+        <w:t xml:space="preserve">3. Williams, D. M., Finan, C., Schmidt, A. F., Burgess, S. &amp; Hingorani, A. D. Lipid lowering and alzheimer’s disease risk: A mendelian randomization study.</w:t>
       </w:r>
       <w:r>
         <w:t xml:space="preserve"> </w:t>
@@ -4464,8 +4567,8 @@
         <w:t xml:space="preserve">,</w:t>
       </w:r>
     </w:p>
-    <w:bookmarkEnd w:id="42"/>
-    <w:bookmarkEnd w:id="43"/>
+    <w:bookmarkEnd w:id="44"/>
+    <w:bookmarkEnd w:id="45"/>
     <w:sectPr>
       <w:headerReference w:type="even" r:id="rId9"/>
       <w:headerReference w:type="default" r:id="rId11"/>

</xml_diff>